<commit_message>
Portfolio Optimisation Technical Notes.docx
</commit_message>
<xml_diff>
--- a/Christos/Portfolio Optimisation Technical Notes.docx
+++ b/Christos/Portfolio Optimisation Technical Notes.docx
@@ -91,6 +91,26 @@
           <w:szCs w:val="72"/>
         </w:rPr>
         <w:t>Portfolio Optimisation</w:t>
+      </w:r>
+    </w:p>
+    <w:p>
+      <w:pPr>
+        <w:jc w:val="center"/>
+        <w:rPr>
+          <w:rFonts w:cstheme="minorHAnsi"/>
+          <w:b/>
+          <w:sz w:val="72"/>
+          <w:szCs w:val="72"/>
+        </w:rPr>
+      </w:pPr>
+      <w:r>
+        <w:rPr>
+          <w:rFonts w:cstheme="minorHAnsi"/>
+          <w:b/>
+          <w:sz w:val="72"/>
+          <w:szCs w:val="72"/>
+        </w:rPr>
+        <w:t>2015</w:t>
       </w:r>
     </w:p>
     <w:p>
@@ -1308,7 +1328,7 @@
             <v:imagedata r:id="rId8" o:title=""/>
             <w10:wrap type="square" side="right"/>
           </v:shape>
-          <o:OLEObject Type="Embed" ProgID="Equation.3" ShapeID="_x0000_s1026" DrawAspect="Content" ObjectID="_1430983352" r:id="rId9"/>
+          <o:OLEObject Type="Embed" ProgID="Equation.3" ShapeID="_x0000_s1026" DrawAspect="Content" ObjectID="_1486392139" r:id="rId9"/>
         </w:pict>
       </w:r>
       <w:r>
@@ -1595,7 +1615,7 @@
           <v:shape id="_x0000_i1025" type="#_x0000_t75" style="width:226.95pt;height:70.25pt" o:ole="">
             <v:imagedata r:id="rId10" o:title=""/>
           </v:shape>
-          <o:OLEObject Type="Embed" ProgID="Equation.3" ShapeID="_x0000_i1025" DrawAspect="Content" ObjectID="_1430983348" r:id="rId11"/>
+          <o:OLEObject Type="Embed" ProgID="Equation.3" ShapeID="_x0000_i1025" DrawAspect="Content" ObjectID="_1486392135" r:id="rId11"/>
         </w:object>
       </w:r>
     </w:p>
@@ -1630,7 +1650,7 @@
           <v:shape id="_x0000_i1026" type="#_x0000_t75" style="width:176.85pt;height:39.15pt" o:ole="">
             <v:imagedata r:id="rId12" o:title=""/>
           </v:shape>
-          <o:OLEObject Type="Embed" ProgID="Equation.3" ShapeID="_x0000_i1026" DrawAspect="Content" ObjectID="_1430983349" r:id="rId13"/>
+          <o:OLEObject Type="Embed" ProgID="Equation.3" ShapeID="_x0000_i1026" DrawAspect="Content" ObjectID="_1486392136" r:id="rId13"/>
         </w:object>
       </w:r>
     </w:p>
@@ -1785,7 +1805,7 @@
           <v:shape id="_x0000_i1027" type="#_x0000_t75" style="width:131.9pt;height:35.7pt" o:ole="">
             <v:imagedata r:id="rId14" o:title=""/>
           </v:shape>
-          <o:OLEObject Type="Embed" ProgID="Equation.3" ShapeID="_x0000_i1027" DrawAspect="Content" ObjectID="_1430983350" r:id="rId15"/>
+          <o:OLEObject Type="Embed" ProgID="Equation.3" ShapeID="_x0000_i1027" DrawAspect="Content" ObjectID="_1486392137" r:id="rId15"/>
         </w:object>
       </w:r>
     </w:p>
@@ -1825,7 +1845,7 @@
           <v:shape id="_x0000_i1028" type="#_x0000_t75" style="width:242.5pt;height:33.4pt" o:ole="">
             <v:imagedata r:id="rId16" o:title=""/>
           </v:shape>
-          <o:OLEObject Type="Embed" ProgID="Equation.3" ShapeID="_x0000_i1028" DrawAspect="Content" ObjectID="_1430983351" r:id="rId17"/>
+          <o:OLEObject Type="Embed" ProgID="Equation.3" ShapeID="_x0000_i1028" DrawAspect="Content" ObjectID="_1486392138" r:id="rId17"/>
         </w:object>
       </w:r>
     </w:p>
@@ -1897,7 +1917,7 @@
         <w:rStyle w:val="PageNumber"/>
         <w:noProof/>
       </w:rPr>
-      <w:t>2</w:t>
+      <w:t>5</w:t>
     </w:r>
     <w:r>
       <w:rPr>
@@ -10917,7 +10937,7 @@
 </file>
 
 <file path=customXml/itemProps1.xml><?xml version="1.0" encoding="utf-8"?>
-<ds:datastoreItem xmlns:ds="http://schemas.openxmlformats.org/officeDocument/2006/customXml" ds:itemID="{F799AED4-08A8-4935-A3C8-21BFCDACD171}">
+<ds:datastoreItem xmlns:ds="http://schemas.openxmlformats.org/officeDocument/2006/customXml" ds:itemID="{4A79931A-CA71-44E1-9DCF-0A30E69B1A4B}">
   <ds:schemaRefs>
     <ds:schemaRef ds:uri="http://schemas.openxmlformats.org/officeDocument/2006/bibliography"/>
   </ds:schemaRefs>

</xml_diff>